<commit_message>
had nog iets open staan
</commit_message>
<xml_diff>
--- a/Files/fasering/fase1/SamenwerkingRollenBereikbaarheid.docx
+++ b/Files/fasering/fase1/SamenwerkingRollenBereikbaarheid.docx
@@ -91,17 +91,7 @@
                 <w:sz w:val="28"/>
                 <w:szCs w:val="28"/>
               </w:rPr>
-              <w:t>1. Samenwerkings</w:t>
-            </w:r>
-            <w:bookmarkStart w:id="0" w:name="_GoBack"/>
-            <w:bookmarkEnd w:id="0"/>
-            <w:r>
-              <w:rPr>
-                <w:rFonts w:ascii="Arial" w:hAnsi="Arial" w:cs="Arial"/>
-                <w:sz w:val="28"/>
-                <w:szCs w:val="28"/>
-              </w:rPr>
-              <w:t>contract</w:t>
+              <w:t>1. Samenwerkingscontract</w:t>
             </w:r>
           </w:p>
         </w:tc>
@@ -123,16 +113,16 @@
                 <w:lang w:val="nl-NL"/>
               </w:rPr>
             </w:pPr>
-            <w:bookmarkStart w:id="1" w:name="_Toc410937000"/>
-            <w:bookmarkStart w:id="2" w:name="_Toc410937182"/>
+            <w:bookmarkStart w:id="0" w:name="_Toc410937000"/>
+            <w:bookmarkStart w:id="1" w:name="_Toc410937182"/>
             <w:r>
               <w:rPr>
                 <w:lang w:val="nl-NL"/>
               </w:rPr>
               <w:t>Bijlage 1: Samenwerkingscontract project</w:t>
             </w:r>
+            <w:bookmarkEnd w:id="0"/>
             <w:bookmarkEnd w:id="1"/>
-            <w:bookmarkEnd w:id="2"/>
             <w:r>
               <w:rPr>
                 <w:lang w:val="nl-NL"/>
@@ -550,26 +540,6 @@
               <w:t>Mocht iemand afwezig zijn die dag moet dat minstens 3 uur van tevoren gemeld worden via Discord.</w:t>
             </w:r>
           </w:p>
-          <w:p>
-            <w:pPr>
-              <w:pStyle w:val="Lijstalinea"/>
-              <w:numPr>
-                <w:ilvl w:val="0"/>
-                <w:numId w:val="1"/>
-              </w:numPr>
-              <w:rPr>
-                <w:rFonts w:ascii="Arial" w:hAnsi="Arial"/>
-                <w:sz w:val="28"/>
-              </w:rPr>
-            </w:pPr>
-            <w:r>
-              <w:rPr>
-                <w:rFonts w:ascii="Arial" w:hAnsi="Arial"/>
-                <w:sz w:val="28"/>
-              </w:rPr>
-              <w:t>Iedereen houd een logboek met urenverantwoording bij.</w:t>
-            </w:r>
-          </w:p>
         </w:tc>
       </w:tr>
       <w:tr>
@@ -663,24 +633,24 @@
                 <w:b/>
                 <w:sz w:val="32"/>
               </w:rPr>
+              <w:t>Aldus, opgemaakt te Breda,</w:t>
+            </w:r>
+          </w:p>
+          <w:p>
+            <w:pPr>
+              <w:rPr>
+                <w:rFonts w:ascii="Arial" w:hAnsi="Arial"/>
+                <w:b/>
+                <w:sz w:val="32"/>
+              </w:rPr>
+            </w:pPr>
+            <w:r>
+              <w:rPr>
+                <w:rFonts w:ascii="Arial" w:hAnsi="Arial"/>
+                <w:b/>
+                <w:sz w:val="32"/>
+              </w:rPr>
               <w:lastRenderedPageBreak/>
-              <w:t>Aldus, opgemaakt te Breda,</w:t>
-            </w:r>
-          </w:p>
-          <w:p>
-            <w:pPr>
-              <w:rPr>
-                <w:rFonts w:ascii="Arial" w:hAnsi="Arial"/>
-                <w:b/>
-                <w:sz w:val="32"/>
-              </w:rPr>
-            </w:pPr>
-            <w:r>
-              <w:rPr>
-                <w:rFonts w:ascii="Arial" w:hAnsi="Arial"/>
-                <w:b/>
-                <w:sz w:val="32"/>
-              </w:rPr>
               <w:t>Datum:</w:t>
             </w:r>
             <w:r>
@@ -739,6 +709,7 @@
                 <w:sz w:val="28"/>
                 <w:szCs w:val="28"/>
               </w:rPr>
+              <w:lastRenderedPageBreak/>
               <w:br w:type="page"/>
             </w:r>
             <w:r>
@@ -815,16 +786,16 @@
                 <w:lang w:val="nl-NL"/>
               </w:rPr>
             </w:pPr>
-            <w:bookmarkStart w:id="3" w:name="_Toc410937001"/>
-            <w:bookmarkStart w:id="4" w:name="_Toc410937183"/>
+            <w:bookmarkStart w:id="2" w:name="_Toc410937001"/>
+            <w:bookmarkStart w:id="3" w:name="_Toc410937183"/>
             <w:r>
               <w:rPr>
                 <w:lang w:val="nl-NL"/>
               </w:rPr>
               <w:t>Bijlage 2: Bereikbaarheidslijst project</w:t>
             </w:r>
+            <w:bookmarkEnd w:id="2"/>
             <w:bookmarkEnd w:id="3"/>
-            <w:bookmarkEnd w:id="4"/>
             <w:r>
               <w:rPr>
                 <w:lang w:val="nl-NL"/>
@@ -1518,7 +1489,16 @@
                 <w:rFonts w:ascii="Arial" w:hAnsi="Arial"/>
                 <w:sz w:val="32"/>
               </w:rPr>
-              <w:t xml:space="preserve">Mike </w:t>
+              <w:t>M</w:t>
+            </w:r>
+            <w:bookmarkStart w:id="4" w:name="_GoBack"/>
+            <w:bookmarkEnd w:id="4"/>
+            <w:r>
+              <w:rPr>
+                <w:rFonts w:ascii="Arial" w:hAnsi="Arial"/>
+                <w:sz w:val="32"/>
+              </w:rPr>
+              <w:t xml:space="preserve">ike </w:t>
             </w:r>
             <w:proofErr w:type="spellStart"/>
             <w:r>
@@ -2304,6 +2284,36 @@
       <w:u w:val="single"/>
     </w:rPr>
   </w:style>
+  <w:style w:type="paragraph" w:styleId="Ballontekst">
+    <w:name w:val="Balloon Text"/>
+    <w:basedOn w:val="Standaard"/>
+    <w:link w:val="BallontekstChar"/>
+    <w:uiPriority w:val="99"/>
+    <w:semiHidden/>
+    <w:unhideWhenUsed/>
+    <w:rsid w:val="00D365DF"/>
+    <w:pPr>
+      <w:spacing w:after="0" w:line="240" w:lineRule="auto"/>
+    </w:pPr>
+    <w:rPr>
+      <w:rFonts w:ascii="Segoe UI" w:hAnsi="Segoe UI" w:cs="Segoe UI"/>
+      <w:sz w:val="18"/>
+      <w:szCs w:val="18"/>
+    </w:rPr>
+  </w:style>
+  <w:style w:type="character" w:customStyle="1" w:styleId="BallontekstChar">
+    <w:name w:val="Ballontekst Char"/>
+    <w:basedOn w:val="Standaardalinea-lettertype"/>
+    <w:link w:val="Ballontekst"/>
+    <w:uiPriority w:val="99"/>
+    <w:semiHidden/>
+    <w:rsid w:val="00D365DF"/>
+    <w:rPr>
+      <w:rFonts w:ascii="Segoe UI" w:hAnsi="Segoe UI" w:cs="Segoe UI"/>
+      <w:sz w:val="18"/>
+      <w:szCs w:val="18"/>
+    </w:rPr>
+  </w:style>
 </w:styles>
 </file>
 
@@ -2569,9 +2579,12 @@
 </file>
 
 <file path=customXml/item1.xml><?xml version="1.0" encoding="utf-8"?>
-<p:properties xmlns:p="http://schemas.microsoft.com/office/2006/metadata/properties" xmlns:xsi="http://www.w3.org/2001/XMLSchema-instance">
-  <documentManagement/>
-</p:properties>
+<?mso-contentType ?>
+<FormTemplates xmlns="http://schemas.microsoft.com/sharepoint/v3/contenttype/forms">
+  <Display>DocumentLibraryForm</Display>
+  <Edit>DocumentLibraryForm</Edit>
+  <New>DocumentLibraryForm</New>
+</FormTemplates>
 </file>
 
 <file path=customXml/item2.xml><?xml version="1.0" encoding="utf-8"?>
@@ -2624,18 +2637,15 @@
 </file>
 
 <file path=customXml/item3.xml><?xml version="1.0" encoding="utf-8"?>
-<?mso-contentType ?>
-<FormTemplates xmlns="http://schemas.microsoft.com/sharepoint/v3/contenttype/forms">
-  <Display>DocumentLibraryForm</Display>
-  <Edit>DocumentLibraryForm</Edit>
-  <New>DocumentLibraryForm</New>
-</FormTemplates>
+<p:properties xmlns:p="http://schemas.microsoft.com/office/2006/metadata/properties" xmlns:xsi="http://www.w3.org/2001/XMLSchema-instance">
+  <documentManagement/>
+</p:properties>
 </file>
 
 <file path=customXml/itemProps1.xml><?xml version="1.0" encoding="utf-8"?>
-<ds:datastoreItem xmlns:ds="http://schemas.openxmlformats.org/officeDocument/2006/customXml" ds:itemID="{B2B98A58-FF54-4938-9CDF-0AB8C4DFDA4A}">
+<ds:datastoreItem xmlns:ds="http://schemas.openxmlformats.org/officeDocument/2006/customXml" ds:itemID="{EEE0A0F3-053D-4583-B4B5-0CD155EFCFED}">
   <ds:schemaRefs>
-    <ds:schemaRef ds:uri="http://schemas.microsoft.com/office/2006/metadata/properties"/>
+    <ds:schemaRef ds:uri="http://schemas.microsoft.com/sharepoint/v3/contenttype/forms"/>
   </ds:schemaRefs>
 </ds:datastoreItem>
 </file>
@@ -2656,9 +2666,9 @@
 </file>
 
 <file path=customXml/itemProps3.xml><?xml version="1.0" encoding="utf-8"?>
-<ds:datastoreItem xmlns:ds="http://schemas.openxmlformats.org/officeDocument/2006/customXml" ds:itemID="{EEE0A0F3-053D-4583-B4B5-0CD155EFCFED}">
+<ds:datastoreItem xmlns:ds="http://schemas.openxmlformats.org/officeDocument/2006/customXml" ds:itemID="{B2B98A58-FF54-4938-9CDF-0AB8C4DFDA4A}">
   <ds:schemaRefs>
-    <ds:schemaRef ds:uri="http://schemas.microsoft.com/sharepoint/v3/contenttype/forms"/>
+    <ds:schemaRef ds:uri="http://schemas.microsoft.com/office/2006/metadata/properties"/>
   </ds:schemaRefs>
 </ds:datastoreItem>
 </file>
</xml_diff>